<commit_message>
Introduction of Virtual function
</commit_message>
<xml_diff>
--- a/Notes.docx
+++ b/Notes.docx
@@ -1,6 +1,6 @@
 
 <file path=word/document.xml><?xml version="1.0" encoding="utf-8"?>
-<w:document xmlns:wpc="http://schemas.microsoft.com/office/word/2010/wordprocessingCanvas" xmlns:mc="http://schemas.openxmlformats.org/markup-compatibility/2006" xmlns:o="urn:schemas-microsoft-com:office:office" xmlns:r="http://schemas.openxmlformats.org/officeDocument/2006/relationships" xmlns:m="http://schemas.openxmlformats.org/officeDocument/2006/math" xmlns:v="urn:schemas-microsoft-com:vml" xmlns:wp14="http://schemas.microsoft.com/office/word/2010/wordprocessingDrawing" xmlns:wp="http://schemas.openxmlformats.org/drawingml/2006/wordprocessingDrawing" xmlns:w="http://schemas.openxmlformats.org/wordprocessingml/2006/main" xmlns:w14="http://schemas.microsoft.com/office/word/2010/wordml" xmlns:w10="urn:schemas-microsoft-com:office:word" xmlns:w15="http://schemas.microsoft.com/office/word/2012/wordml" xmlns:wpg="http://schemas.microsoft.com/office/word/2010/wordprocessingGroup" xmlns:wpi="http://schemas.microsoft.com/office/word/2010/wordprocessingInk" xmlns:wne="http://schemas.microsoft.com/office/word/2006/wordml" xmlns:wps="http://schemas.microsoft.com/office/word/2010/wordprocessingShape" mc:Ignorable="w14 w15 wp14">
+<w:document xmlns:wpc="http://schemas.microsoft.com/office/word/2010/wordprocessingCanvas" xmlns:mc="http://schemas.openxmlformats.org/markup-compatibility/2006" xmlns:o="urn:schemas-microsoft-com:office:office" xmlns:r="http://schemas.openxmlformats.org/officeDocument/2006/relationships" xmlns:m="http://schemas.openxmlformats.org/officeDocument/2006/math" xmlns:v="urn:schemas-microsoft-com:vml" xmlns:wp14="http://schemas.microsoft.com/office/word/2010/wordprocessingDrawing" xmlns:wp="http://schemas.openxmlformats.org/drawingml/2006/wordprocessingDrawing" xmlns:w="http://schemas.openxmlformats.org/wordprocessingml/2006/main" xmlns:w14="http://schemas.microsoft.com/office/word/2010/wordml" xmlns:w10="urn:schemas-microsoft-com:office:word" xmlns:w15="http://schemas.microsoft.com/office/word/2012/wordml" xmlns:wpg="http://schemas.microsoft.com/office/word/2010/wordprocessingGroup" xmlns:wpi="http://schemas.microsoft.com/office/word/2010/wordprocessingInk" xmlns:wne="http://schemas.microsoft.com/office/word/2006/wordml" xmlns:wps="http://schemas.microsoft.com/office/word/2010/wordprocessingShape" xmlns:wpsCustomData="http://www.wps.cn/officeDocument/2013/wpsCustomData" mc:Ignorable="w14 w15 wp14">
   <w:background w:color="FFFFFF"/>
   <w:body>
     <w:p>
@@ -951,7 +951,7 @@
     </w:p>
     <w:p>
       <w:pPr>
-        <w:pStyle w:val="2"/>
+        <w:pStyle w:val="3"/>
         <w:keepNext w:val="0"/>
         <w:keepLines w:val="0"/>
         <w:widowControl/>
@@ -1019,28 +1019,24 @@
           <w:rFonts w:hint="default"/>
         </w:rPr>
         <w:tab/>
-        <w:t/>
       </w:r>
       <w:r>
         <w:rPr>
           <w:rFonts w:hint="default"/>
         </w:rPr>
         <w:tab/>
-        <w:t/>
       </w:r>
       <w:r>
         <w:rPr>
           <w:rFonts w:hint="default"/>
         </w:rPr>
         <w:tab/>
-        <w:t/>
       </w:r>
       <w:r>
         <w:rPr>
           <w:rFonts w:hint="default"/>
         </w:rPr>
         <w:tab/>
-        <w:t/>
       </w:r>
       <w:r>
         <w:rPr>
@@ -1258,7 +1254,7 @@
     </w:p>
     <w:p>
       <w:pPr>
-        <w:pStyle w:val="3"/>
+        <w:pStyle w:val="4"/>
         <w:keepNext w:val="0"/>
         <w:keepLines w:val="0"/>
         <w:widowControl/>
@@ -1299,29 +1295,1666 @@
           <w:spacing w:val="0"/>
           <w:shd w:val="clear" w:fill="FFFFFF"/>
         </w:rPr>
-        <w:t>CopyConstructor</w:t>
-      </w:r>
-      <w:r>
-        <w:rPr>
-          <w:b w:val="0"/>
-          <w:i w:val="0"/>
-          <w:caps w:val="0"/>
-          <w:color w:val="009900"/>
-          <w:spacing w:val="0"/>
-          <w:shd w:val="clear" w:fill="FFFFFF"/>
-        </w:rPr>
-        <w:t>.cpp</w:t>
-      </w:r>
+        <w:t>CopyConstructor.cpp</w:t>
+      </w:r>
+    </w:p>
+    <w:p>
+      <w:pPr>
+        <w:pStyle w:val="2"/>
+        <w:keepNext w:val="0"/>
+        <w:keepLines w:val="0"/>
+        <w:widowControl/>
+        <w:suppressLineNumbers w:val="0"/>
+        <w:jc w:val="left"/>
+      </w:pPr>
+      <w:r>
+        <w:rPr>
+          <w:i w:val="0"/>
+          <w:caps w:val="0"/>
+          <w:color w:val="000000"/>
+          <w:spacing w:val="0"/>
+        </w:rPr>
+        <w:t>Upcasting</w:t>
+      </w:r>
+    </w:p>
+    <w:p>
+      <w:pPr>
+        <w:pStyle w:val="5"/>
+        <w:keepNext w:val="0"/>
+        <w:keepLines w:val="0"/>
+        <w:widowControl/>
+        <w:suppressLineNumbers w:val="0"/>
+        <w:jc w:val="left"/>
+        <w:rPr>
+          <w:rFonts w:hint="default" w:ascii="Georgia" w:hAnsi="Georgia" w:eastAsia="Georgia" w:cs="Georgia"/>
+          <w:b w:val="0"/>
+          <w:i w:val="0"/>
+          <w:caps w:val="0"/>
+          <w:color w:val="000000"/>
+          <w:spacing w:val="0"/>
+          <w:sz w:val="27"/>
+          <w:szCs w:val="27"/>
+        </w:rPr>
+      </w:pPr>
+      <w:r>
+        <w:rPr>
+          <w:rFonts w:ascii="Georgia" w:hAnsi="Georgia" w:eastAsia="Georgia" w:cs="Georgia"/>
+          <w:b w:val="0"/>
+          <w:i w:val="0"/>
+          <w:caps w:val="0"/>
+          <w:color w:val="000000"/>
+          <w:spacing w:val="0"/>
+          <w:sz w:val="27"/>
+          <w:szCs w:val="27"/>
+        </w:rPr>
+        <w:t>an object can be used as its own type or as an object of its base type. In addition, it can be manipulated through an address of the base type. Taking the address of an object (either a pointer or a reference) and treating it as the address of the base type is called</w:t>
+      </w:r>
+      <w:r>
+        <w:rPr>
+          <w:rFonts w:hint="default" w:ascii="Georgia" w:hAnsi="Georgia" w:eastAsia="Georgia" w:cs="Georgia"/>
+          <w:b w:val="0"/>
+          <w:i w:val="0"/>
+          <w:caps w:val="0"/>
+          <w:color w:val="000000"/>
+          <w:spacing w:val="0"/>
+          <w:sz w:val="27"/>
+          <w:szCs w:val="27"/>
+        </w:rPr>
+        <w:t> </w:t>
+      </w:r>
+      <w:r>
+        <w:rPr>
+          <w:rFonts w:hint="default" w:ascii="Georgia" w:hAnsi="Georgia" w:eastAsia="Georgia" w:cs="Georgia"/>
+          <w:b w:val="0"/>
+          <w:i/>
+          <w:caps w:val="0"/>
+          <w:color w:val="000000"/>
+          <w:spacing w:val="0"/>
+          <w:sz w:val="27"/>
+          <w:szCs w:val="27"/>
+        </w:rPr>
+        <w:t>upcasting</w:t>
+      </w:r>
+      <w:bookmarkStart w:id="0" w:name="Index2401"/>
+      <w:bookmarkEnd w:id="0"/>
+      <w:r>
+        <w:rPr>
+          <w:rFonts w:hint="default" w:ascii="Georgia" w:hAnsi="Georgia" w:eastAsia="Georgia" w:cs="Georgia"/>
+          <w:b w:val="0"/>
+          <w:i w:val="0"/>
+          <w:caps w:val="0"/>
+          <w:color w:val="000000"/>
+          <w:spacing w:val="0"/>
+          <w:sz w:val="27"/>
+          <w:szCs w:val="27"/>
+        </w:rPr>
+        <w:t> because of the way inheritance trees are drawn with the base class at the top.</w:t>
+      </w:r>
+    </w:p>
+    <w:p>
+      <w:pPr>
+        <w:pStyle w:val="5"/>
+        <w:keepNext w:val="0"/>
+        <w:keepLines w:val="0"/>
+        <w:widowControl/>
+        <w:suppressLineNumbers w:val="0"/>
+        <w:jc w:val="both"/>
+        <w:rPr>
+          <w:rFonts w:hint="default" w:ascii="Georgia" w:hAnsi="Georgia" w:eastAsia="Georgia" w:cs="Georgia"/>
+          <w:b w:val="0"/>
+          <w:i w:val="0"/>
+          <w:caps w:val="0"/>
+          <w:color w:val="000000"/>
+          <w:spacing w:val="0"/>
+          <w:sz w:val="27"/>
+          <w:szCs w:val="27"/>
+        </w:rPr>
+      </w:pPr>
+      <w:r>
+        <w:rPr>
+          <w:rFonts w:hint="default" w:ascii="Georgia" w:hAnsi="Georgia" w:eastAsia="Georgia" w:cs="Georgia"/>
+          <w:b w:val="0"/>
+          <w:i w:val="0"/>
+          <w:caps w:val="0"/>
+          <w:color w:val="000000"/>
+          <w:spacing w:val="0"/>
+          <w:sz w:val="27"/>
+          <w:szCs w:val="27"/>
+        </w:rPr>
+        <w:t>Example Upcasting.cpp:Modified</w:t>
+      </w:r>
+    </w:p>
+    <w:p>
+      <w:pPr>
+        <w:pStyle w:val="5"/>
+        <w:keepNext w:val="0"/>
+        <w:keepLines w:val="0"/>
+        <w:widowControl/>
+        <w:suppressLineNumbers w:val="0"/>
+        <w:jc w:val="both"/>
+      </w:pPr>
+      <w:r>
+        <w:rPr>
+          <w:rFonts w:ascii="Georgia" w:hAnsi="Georgia" w:eastAsia="Georgia" w:cs="Georgia"/>
+          <w:b w:val="0"/>
+          <w:i w:val="0"/>
+          <w:caps w:val="0"/>
+          <w:color w:val="000000"/>
+          <w:spacing w:val="0"/>
+          <w:sz w:val="27"/>
+          <w:szCs w:val="27"/>
+        </w:rPr>
+        <w:t>The function</w:t>
+      </w:r>
+      <w:r>
+        <w:rPr>
+          <w:rFonts w:hint="default" w:ascii="Georgia" w:hAnsi="Georgia" w:eastAsia="Georgia" w:cs="Georgia"/>
+          <w:b w:val="0"/>
+          <w:i w:val="0"/>
+          <w:caps w:val="0"/>
+          <w:color w:val="000000"/>
+          <w:spacing w:val="0"/>
+          <w:sz w:val="27"/>
+          <w:szCs w:val="27"/>
+        </w:rPr>
+        <w:t> </w:t>
+      </w:r>
+      <w:r>
+        <w:rPr>
+          <w:rFonts w:hint="default" w:ascii="Georgia" w:hAnsi="Georgia" w:eastAsia="Georgia" w:cs="Georgia"/>
+          <w:b/>
+          <w:i w:val="0"/>
+          <w:caps w:val="0"/>
+          <w:color w:val="000000"/>
+          <w:spacing w:val="0"/>
+          <w:sz w:val="27"/>
+          <w:szCs w:val="27"/>
+        </w:rPr>
+        <w:t>tune( )</w:t>
+      </w:r>
+      <w:r>
+        <w:rPr>
+          <w:rFonts w:hint="default" w:ascii="Georgia" w:hAnsi="Georgia" w:eastAsia="Georgia" w:cs="Georgia"/>
+          <w:b w:val="0"/>
+          <w:i w:val="0"/>
+          <w:caps w:val="0"/>
+          <w:color w:val="000000"/>
+          <w:spacing w:val="0"/>
+          <w:sz w:val="27"/>
+          <w:szCs w:val="27"/>
+        </w:rPr>
+        <w:t> accepts (by </w:t>
+      </w:r>
+      <w:bookmarkStart w:id="1" w:name="Index2402"/>
+      <w:bookmarkEnd w:id="1"/>
+      <w:bookmarkStart w:id="2" w:name="Index2403"/>
+      <w:bookmarkEnd w:id="2"/>
+      <w:r>
+        <w:rPr>
+          <w:rFonts w:hint="default" w:ascii="Georgia" w:hAnsi="Georgia" w:eastAsia="Georgia" w:cs="Georgia"/>
+          <w:b w:val="0"/>
+          <w:i w:val="0"/>
+          <w:caps w:val="0"/>
+          <w:color w:val="000000"/>
+          <w:spacing w:val="0"/>
+          <w:sz w:val="27"/>
+          <w:szCs w:val="27"/>
+        </w:rPr>
+        <w:t>reference) an </w:t>
+      </w:r>
+      <w:r>
+        <w:rPr>
+          <w:rFonts w:hint="default" w:ascii="Georgia" w:hAnsi="Georgia" w:eastAsia="Georgia" w:cs="Georgia"/>
+          <w:b/>
+          <w:i w:val="0"/>
+          <w:caps w:val="0"/>
+          <w:color w:val="000000"/>
+          <w:spacing w:val="0"/>
+          <w:sz w:val="27"/>
+          <w:szCs w:val="27"/>
+        </w:rPr>
+        <w:t>Instrument</w:t>
+      </w:r>
+      <w:r>
+        <w:rPr>
+          <w:rFonts w:hint="default" w:ascii="Georgia" w:hAnsi="Georgia" w:eastAsia="Georgia" w:cs="Georgia"/>
+          <w:b w:val="0"/>
+          <w:i w:val="0"/>
+          <w:caps w:val="0"/>
+          <w:color w:val="000000"/>
+          <w:spacing w:val="0"/>
+          <w:sz w:val="27"/>
+          <w:szCs w:val="27"/>
+        </w:rPr>
+        <w:t>, but also without complaint anything derived from </w:t>
+      </w:r>
+      <w:r>
+        <w:rPr>
+          <w:rFonts w:hint="default" w:ascii="Georgia" w:hAnsi="Georgia" w:eastAsia="Georgia" w:cs="Georgia"/>
+          <w:b/>
+          <w:i w:val="0"/>
+          <w:caps w:val="0"/>
+          <w:color w:val="000000"/>
+          <w:spacing w:val="0"/>
+          <w:sz w:val="27"/>
+          <w:szCs w:val="27"/>
+        </w:rPr>
+        <w:t>Instrument</w:t>
+      </w:r>
+      <w:r>
+        <w:rPr>
+          <w:rFonts w:hint="default" w:ascii="Georgia" w:hAnsi="Georgia" w:eastAsia="Georgia" w:cs="Georgia"/>
+          <w:b w:val="0"/>
+          <w:i w:val="0"/>
+          <w:caps w:val="0"/>
+          <w:color w:val="000000"/>
+          <w:spacing w:val="0"/>
+          <w:sz w:val="27"/>
+          <w:szCs w:val="27"/>
+        </w:rPr>
+        <w:t>. In </w:t>
+      </w:r>
+      <w:r>
+        <w:rPr>
+          <w:rFonts w:hint="default" w:ascii="Georgia" w:hAnsi="Georgia" w:eastAsia="Georgia" w:cs="Georgia"/>
+          <w:b/>
+          <w:i w:val="0"/>
+          <w:caps w:val="0"/>
+          <w:color w:val="000000"/>
+          <w:spacing w:val="0"/>
+          <w:sz w:val="27"/>
+          <w:szCs w:val="27"/>
+        </w:rPr>
+        <w:t>main( )</w:t>
+      </w:r>
+      <w:r>
+        <w:rPr>
+          <w:rFonts w:hint="default" w:ascii="Georgia" w:hAnsi="Georgia" w:eastAsia="Georgia" w:cs="Georgia"/>
+          <w:b w:val="0"/>
+          <w:i w:val="0"/>
+          <w:caps w:val="0"/>
+          <w:color w:val="000000"/>
+          <w:spacing w:val="0"/>
+          <w:sz w:val="27"/>
+          <w:szCs w:val="27"/>
+        </w:rPr>
+        <w:t>, you can see this happening as a </w:t>
+      </w:r>
+      <w:r>
+        <w:rPr>
+          <w:rFonts w:hint="default" w:ascii="Georgia" w:hAnsi="Georgia" w:eastAsia="Georgia" w:cs="Georgia"/>
+          <w:b/>
+          <w:i w:val="0"/>
+          <w:caps w:val="0"/>
+          <w:color w:val="000000"/>
+          <w:spacing w:val="0"/>
+          <w:sz w:val="27"/>
+          <w:szCs w:val="27"/>
+        </w:rPr>
+        <w:t>Wind</w:t>
+      </w:r>
+      <w:r>
+        <w:rPr>
+          <w:rFonts w:hint="default" w:ascii="Georgia" w:hAnsi="Georgia" w:eastAsia="Georgia" w:cs="Georgia"/>
+          <w:b w:val="0"/>
+          <w:i w:val="0"/>
+          <w:caps w:val="0"/>
+          <w:color w:val="000000"/>
+          <w:spacing w:val="0"/>
+          <w:sz w:val="27"/>
+          <w:szCs w:val="27"/>
+        </w:rPr>
+        <w:t> object is passed to </w:t>
+      </w:r>
+      <w:r>
+        <w:rPr>
+          <w:rFonts w:hint="default" w:ascii="Georgia" w:hAnsi="Georgia" w:eastAsia="Georgia" w:cs="Georgia"/>
+          <w:b/>
+          <w:i w:val="0"/>
+          <w:caps w:val="0"/>
+          <w:color w:val="000000"/>
+          <w:spacing w:val="0"/>
+          <w:sz w:val="27"/>
+          <w:szCs w:val="27"/>
+        </w:rPr>
+        <w:t>tune( )</w:t>
+      </w:r>
+      <w:r>
+        <w:rPr>
+          <w:rFonts w:hint="default" w:ascii="Georgia" w:hAnsi="Georgia" w:eastAsia="Georgia" w:cs="Georgia"/>
+          <w:b w:val="0"/>
+          <w:i w:val="0"/>
+          <w:caps w:val="0"/>
+          <w:color w:val="000000"/>
+          <w:spacing w:val="0"/>
+          <w:sz w:val="27"/>
+          <w:szCs w:val="27"/>
+        </w:rPr>
+        <w:t>, with no</w:t>
+      </w:r>
+      <w:bookmarkStart w:id="3" w:name="Index2404"/>
+      <w:bookmarkEnd w:id="3"/>
+      <w:r>
+        <w:rPr>
+          <w:rFonts w:hint="default" w:ascii="Georgia" w:hAnsi="Georgia" w:eastAsia="Georgia" w:cs="Georgia"/>
+          <w:b w:val="0"/>
+          <w:i w:val="0"/>
+          <w:caps w:val="0"/>
+          <w:color w:val="000000"/>
+          <w:spacing w:val="0"/>
+          <w:sz w:val="27"/>
+          <w:szCs w:val="27"/>
+        </w:rPr>
+        <w:t>cast necessary. This is acceptable; the interface in </w:t>
+      </w:r>
+      <w:r>
+        <w:rPr>
+          <w:rFonts w:hint="default" w:ascii="Georgia" w:hAnsi="Georgia" w:eastAsia="Georgia" w:cs="Georgia"/>
+          <w:b/>
+          <w:i w:val="0"/>
+          <w:caps w:val="0"/>
+          <w:color w:val="000000"/>
+          <w:spacing w:val="0"/>
+          <w:sz w:val="27"/>
+          <w:szCs w:val="27"/>
+        </w:rPr>
+        <w:t>Instrument</w:t>
+      </w:r>
+      <w:r>
+        <w:rPr>
+          <w:rFonts w:hint="default" w:ascii="Georgia" w:hAnsi="Georgia" w:eastAsia="Georgia" w:cs="Georgia"/>
+          <w:b w:val="0"/>
+          <w:i w:val="0"/>
+          <w:caps w:val="0"/>
+          <w:color w:val="000000"/>
+          <w:spacing w:val="0"/>
+          <w:sz w:val="27"/>
+          <w:szCs w:val="27"/>
+        </w:rPr>
+        <w:t> must exist in </w:t>
+      </w:r>
+      <w:r>
+        <w:rPr>
+          <w:rFonts w:hint="default" w:ascii="Georgia" w:hAnsi="Georgia" w:eastAsia="Georgia" w:cs="Georgia"/>
+          <w:b/>
+          <w:i w:val="0"/>
+          <w:caps w:val="0"/>
+          <w:color w:val="000000"/>
+          <w:spacing w:val="0"/>
+          <w:sz w:val="27"/>
+          <w:szCs w:val="27"/>
+        </w:rPr>
+        <w:t>Wind</w:t>
+      </w:r>
+      <w:r>
+        <w:rPr>
+          <w:rFonts w:hint="default" w:ascii="Georgia" w:hAnsi="Georgia" w:eastAsia="Georgia" w:cs="Georgia"/>
+          <w:b w:val="0"/>
+          <w:i w:val="0"/>
+          <w:caps w:val="0"/>
+          <w:color w:val="000000"/>
+          <w:spacing w:val="0"/>
+          <w:sz w:val="27"/>
+          <w:szCs w:val="27"/>
+        </w:rPr>
+        <w:t>, because </w:t>
+      </w:r>
+      <w:r>
+        <w:rPr>
+          <w:rFonts w:hint="default" w:ascii="Georgia" w:hAnsi="Georgia" w:eastAsia="Georgia" w:cs="Georgia"/>
+          <w:b/>
+          <w:i w:val="0"/>
+          <w:caps w:val="0"/>
+          <w:color w:val="000000"/>
+          <w:spacing w:val="0"/>
+          <w:sz w:val="27"/>
+          <w:szCs w:val="27"/>
+        </w:rPr>
+        <w:t>Wind</w:t>
+      </w:r>
+      <w:r>
+        <w:rPr>
+          <w:rFonts w:hint="default" w:ascii="Georgia" w:hAnsi="Georgia" w:eastAsia="Georgia" w:cs="Georgia"/>
+          <w:b w:val="0"/>
+          <w:i w:val="0"/>
+          <w:caps w:val="0"/>
+          <w:color w:val="000000"/>
+          <w:spacing w:val="0"/>
+          <w:sz w:val="27"/>
+          <w:szCs w:val="27"/>
+        </w:rPr>
+        <w:t> is publicly inherited from </w:t>
+      </w:r>
+      <w:r>
+        <w:rPr>
+          <w:rFonts w:hint="default" w:ascii="Georgia" w:hAnsi="Georgia" w:eastAsia="Georgia" w:cs="Georgia"/>
+          <w:b/>
+          <w:i w:val="0"/>
+          <w:caps w:val="0"/>
+          <w:color w:val="000000"/>
+          <w:spacing w:val="0"/>
+          <w:sz w:val="27"/>
+          <w:szCs w:val="27"/>
+        </w:rPr>
+        <w:t>Instrument</w:t>
+      </w:r>
+      <w:r>
+        <w:rPr>
+          <w:rFonts w:hint="default" w:ascii="Georgia" w:hAnsi="Georgia" w:eastAsia="Georgia" w:cs="Georgia"/>
+          <w:b w:val="0"/>
+          <w:i w:val="0"/>
+          <w:caps w:val="0"/>
+          <w:color w:val="000000"/>
+          <w:spacing w:val="0"/>
+          <w:sz w:val="27"/>
+          <w:szCs w:val="27"/>
+        </w:rPr>
+        <w:t>. Upcasting from </w:t>
+      </w:r>
+      <w:r>
+        <w:rPr>
+          <w:rFonts w:hint="default" w:ascii="Georgia" w:hAnsi="Georgia" w:eastAsia="Georgia" w:cs="Georgia"/>
+          <w:b/>
+          <w:i w:val="0"/>
+          <w:caps w:val="0"/>
+          <w:color w:val="000000"/>
+          <w:spacing w:val="0"/>
+          <w:sz w:val="27"/>
+          <w:szCs w:val="27"/>
+        </w:rPr>
+        <w:t>Wind</w:t>
+      </w:r>
+      <w:r>
+        <w:rPr>
+          <w:rFonts w:hint="default" w:ascii="Georgia" w:hAnsi="Georgia" w:eastAsia="Georgia" w:cs="Georgia"/>
+          <w:b w:val="0"/>
+          <w:i w:val="0"/>
+          <w:caps w:val="0"/>
+          <w:color w:val="000000"/>
+          <w:spacing w:val="0"/>
+          <w:sz w:val="27"/>
+          <w:szCs w:val="27"/>
+        </w:rPr>
+        <w:t> to </w:t>
+      </w:r>
+      <w:r>
+        <w:rPr>
+          <w:rFonts w:hint="default" w:ascii="Georgia" w:hAnsi="Georgia" w:eastAsia="Georgia" w:cs="Georgia"/>
+          <w:b/>
+          <w:i w:val="0"/>
+          <w:caps w:val="0"/>
+          <w:color w:val="000000"/>
+          <w:spacing w:val="0"/>
+          <w:sz w:val="27"/>
+          <w:szCs w:val="27"/>
+        </w:rPr>
+        <w:t>Instrument</w:t>
+      </w:r>
+      <w:r>
+        <w:rPr>
+          <w:rFonts w:hint="default" w:ascii="Georgia" w:hAnsi="Georgia" w:eastAsia="Georgia" w:cs="Georgia"/>
+          <w:b w:val="0"/>
+          <w:i w:val="0"/>
+          <w:caps w:val="0"/>
+          <w:color w:val="000000"/>
+          <w:spacing w:val="0"/>
+          <w:sz w:val="27"/>
+          <w:szCs w:val="27"/>
+        </w:rPr>
+        <w:t> may “narrow” that interface, but never less than the full interface to </w:t>
+      </w:r>
+      <w:r>
+        <w:rPr>
+          <w:rFonts w:hint="default" w:ascii="Georgia" w:hAnsi="Georgia" w:eastAsia="Georgia" w:cs="Georgia"/>
+          <w:b/>
+          <w:i w:val="0"/>
+          <w:caps w:val="0"/>
+          <w:color w:val="000000"/>
+          <w:spacing w:val="0"/>
+          <w:sz w:val="27"/>
+          <w:szCs w:val="27"/>
+        </w:rPr>
+        <w:t>Instrument</w:t>
+      </w:r>
+      <w:r>
+        <w:rPr>
+          <w:rFonts w:hint="default" w:ascii="Georgia" w:hAnsi="Georgia" w:eastAsia="Georgia" w:cs="Georgia"/>
+          <w:b w:val="0"/>
+          <w:i w:val="0"/>
+          <w:caps w:val="0"/>
+          <w:color w:val="000000"/>
+          <w:spacing w:val="0"/>
+          <w:sz w:val="27"/>
+          <w:szCs w:val="27"/>
+        </w:rPr>
+        <w:t>.</w:t>
+      </w:r>
+    </w:p>
+    <w:p>
+      <w:pPr>
+        <w:pStyle w:val="5"/>
+        <w:keepNext w:val="0"/>
+        <w:keepLines w:val="0"/>
+        <w:widowControl/>
+        <w:suppressLineNumbers w:val="0"/>
+        <w:jc w:val="both"/>
+        <w:rPr>
+          <w:rFonts w:hint="default" w:ascii="Georgia" w:hAnsi="Georgia" w:eastAsia="Georgia" w:cs="Georgia"/>
+          <w:b w:val="0"/>
+          <w:i w:val="0"/>
+          <w:caps w:val="0"/>
+          <w:color w:val="000000"/>
+          <w:spacing w:val="0"/>
+          <w:sz w:val="27"/>
+          <w:szCs w:val="27"/>
+        </w:rPr>
+      </w:pPr>
+      <w:bookmarkStart w:id="4" w:name="Index2405"/>
+      <w:bookmarkEnd w:id="4"/>
+      <w:bookmarkStart w:id="5" w:name="Index2406"/>
+      <w:bookmarkEnd w:id="5"/>
+      <w:r>
+        <w:rPr>
+          <w:rFonts w:hint="default" w:ascii="Georgia" w:hAnsi="Georgia" w:eastAsia="Georgia" w:cs="Georgia"/>
+          <w:b w:val="0"/>
+          <w:i w:val="0"/>
+          <w:caps w:val="0"/>
+          <w:color w:val="000000"/>
+          <w:spacing w:val="0"/>
+          <w:sz w:val="27"/>
+          <w:szCs w:val="27"/>
+        </w:rPr>
+        <w:t>The same arguments are true when dealing with pointers; the only difference is that the user must explicitly take the addresses of objects as they are passed into the function.</w:t>
+      </w:r>
+    </w:p>
+    <w:p>
+      <w:pPr>
+        <w:pStyle w:val="2"/>
+        <w:keepNext w:val="0"/>
+        <w:keepLines w:val="0"/>
+        <w:widowControl/>
+        <w:suppressLineNumbers w:val="0"/>
+        <w:jc w:val="both"/>
+      </w:pPr>
+      <w:r>
+        <w:rPr>
+          <w:i w:val="0"/>
+          <w:caps w:val="0"/>
+          <w:color w:val="000000"/>
+          <w:spacing w:val="0"/>
+        </w:rPr>
+        <w:t>The problem</w:t>
+      </w:r>
+    </w:p>
+    <w:p>
+      <w:pPr>
+        <w:pStyle w:val="5"/>
+        <w:keepNext w:val="0"/>
+        <w:keepLines w:val="0"/>
+        <w:widowControl/>
+        <w:suppressLineNumbers w:val="0"/>
+        <w:jc w:val="both"/>
+      </w:pPr>
+      <w:r>
+        <w:rPr>
+          <w:rFonts w:ascii="Georgia" w:hAnsi="Georgia" w:eastAsia="Georgia" w:cs="Georgia"/>
+          <w:b w:val="0"/>
+          <w:i w:val="0"/>
+          <w:caps w:val="0"/>
+          <w:color w:val="000000"/>
+          <w:spacing w:val="0"/>
+          <w:sz w:val="27"/>
+          <w:szCs w:val="27"/>
+        </w:rPr>
+        <w:t>The problem with</w:t>
+      </w:r>
+      <w:r>
+        <w:rPr>
+          <w:rFonts w:hint="default" w:ascii="Georgia" w:hAnsi="Georgia" w:eastAsia="Georgia" w:cs="Georgia"/>
+          <w:b w:val="0"/>
+          <w:i w:val="0"/>
+          <w:caps w:val="0"/>
+          <w:color w:val="000000"/>
+          <w:spacing w:val="0"/>
+          <w:sz w:val="27"/>
+          <w:szCs w:val="27"/>
+        </w:rPr>
+        <w:t> </w:t>
+      </w:r>
+      <w:r>
+        <w:rPr>
+          <w:rFonts w:hint="default" w:ascii="Georgia" w:hAnsi="Georgia" w:eastAsia="Georgia" w:cs="Georgia"/>
+          <w:b/>
+          <w:i w:val="0"/>
+          <w:caps w:val="0"/>
+          <w:color w:val="000000"/>
+          <w:spacing w:val="0"/>
+          <w:sz w:val="27"/>
+          <w:szCs w:val="27"/>
+        </w:rPr>
+        <w:t>Instrument2.cpp</w:t>
+      </w:r>
+      <w:r>
+        <w:rPr>
+          <w:rFonts w:hint="default" w:ascii="Georgia" w:hAnsi="Georgia" w:eastAsia="Georgia" w:cs="Georgia"/>
+          <w:b w:val="0"/>
+          <w:i w:val="0"/>
+          <w:caps w:val="0"/>
+          <w:color w:val="000000"/>
+          <w:spacing w:val="0"/>
+          <w:sz w:val="27"/>
+          <w:szCs w:val="27"/>
+        </w:rPr>
+        <w:t> can be seen by running the program. The output is </w:t>
+      </w:r>
+      <w:r>
+        <w:rPr>
+          <w:rFonts w:hint="default" w:ascii="Georgia" w:hAnsi="Georgia" w:eastAsia="Georgia" w:cs="Georgia"/>
+          <w:b/>
+          <w:i w:val="0"/>
+          <w:caps w:val="0"/>
+          <w:color w:val="000000"/>
+          <w:spacing w:val="0"/>
+          <w:sz w:val="27"/>
+          <w:szCs w:val="27"/>
+        </w:rPr>
+        <w:t>Instrument::play</w:t>
+      </w:r>
+      <w:r>
+        <w:rPr>
+          <w:rFonts w:hint="default" w:ascii="Georgia" w:hAnsi="Georgia" w:eastAsia="Georgia" w:cs="Georgia"/>
+          <w:b w:val="0"/>
+          <w:i w:val="0"/>
+          <w:caps w:val="0"/>
+          <w:color w:val="000000"/>
+          <w:spacing w:val="0"/>
+          <w:sz w:val="27"/>
+          <w:szCs w:val="27"/>
+        </w:rPr>
+        <w:t>. This is clearly not the desired output, because you happen to know that the object is actually a </w:t>
+      </w:r>
+      <w:r>
+        <w:rPr>
+          <w:rFonts w:hint="default" w:ascii="Georgia" w:hAnsi="Georgia" w:eastAsia="Georgia" w:cs="Georgia"/>
+          <w:b/>
+          <w:i w:val="0"/>
+          <w:caps w:val="0"/>
+          <w:color w:val="000000"/>
+          <w:spacing w:val="0"/>
+          <w:sz w:val="27"/>
+          <w:szCs w:val="27"/>
+        </w:rPr>
+        <w:t>Wind</w:t>
+      </w:r>
+      <w:r>
+        <w:rPr>
+          <w:rFonts w:hint="default" w:ascii="Georgia" w:hAnsi="Georgia" w:eastAsia="Georgia" w:cs="Georgia"/>
+          <w:b w:val="0"/>
+          <w:i w:val="0"/>
+          <w:caps w:val="0"/>
+          <w:color w:val="000000"/>
+          <w:spacing w:val="0"/>
+          <w:sz w:val="27"/>
+          <w:szCs w:val="27"/>
+        </w:rPr>
+        <w:t> and not just an </w:t>
+      </w:r>
+      <w:r>
+        <w:rPr>
+          <w:rFonts w:hint="default" w:ascii="Georgia" w:hAnsi="Georgia" w:eastAsia="Georgia" w:cs="Georgia"/>
+          <w:b/>
+          <w:i w:val="0"/>
+          <w:caps w:val="0"/>
+          <w:color w:val="000000"/>
+          <w:spacing w:val="0"/>
+          <w:sz w:val="27"/>
+          <w:szCs w:val="27"/>
+        </w:rPr>
+        <w:t>Instrument</w:t>
+      </w:r>
+      <w:r>
+        <w:rPr>
+          <w:rFonts w:hint="default" w:ascii="Georgia" w:hAnsi="Georgia" w:eastAsia="Georgia" w:cs="Georgia"/>
+          <w:b w:val="0"/>
+          <w:i w:val="0"/>
+          <w:caps w:val="0"/>
+          <w:color w:val="000000"/>
+          <w:spacing w:val="0"/>
+          <w:sz w:val="27"/>
+          <w:szCs w:val="27"/>
+        </w:rPr>
+        <w:t>. The call should produce </w:t>
+      </w:r>
+      <w:r>
+        <w:rPr>
+          <w:rFonts w:hint="default" w:ascii="Georgia" w:hAnsi="Georgia" w:eastAsia="Georgia" w:cs="Georgia"/>
+          <w:b/>
+          <w:i w:val="0"/>
+          <w:caps w:val="0"/>
+          <w:color w:val="000000"/>
+          <w:spacing w:val="0"/>
+          <w:sz w:val="27"/>
+          <w:szCs w:val="27"/>
+        </w:rPr>
+        <w:t>Wind::play</w:t>
+      </w:r>
+      <w:r>
+        <w:rPr>
+          <w:rFonts w:hint="default" w:ascii="Georgia" w:hAnsi="Georgia" w:eastAsia="Georgia" w:cs="Georgia"/>
+          <w:b w:val="0"/>
+          <w:i w:val="0"/>
+          <w:caps w:val="0"/>
+          <w:color w:val="000000"/>
+          <w:spacing w:val="0"/>
+          <w:sz w:val="27"/>
+          <w:szCs w:val="27"/>
+        </w:rPr>
+        <w:t>. For that matter, any object of a class derived from </w:t>
+      </w:r>
+      <w:r>
+        <w:rPr>
+          <w:rFonts w:hint="default" w:ascii="Georgia" w:hAnsi="Georgia" w:eastAsia="Georgia" w:cs="Georgia"/>
+          <w:b/>
+          <w:i w:val="0"/>
+          <w:caps w:val="0"/>
+          <w:color w:val="000000"/>
+          <w:spacing w:val="0"/>
+          <w:sz w:val="27"/>
+          <w:szCs w:val="27"/>
+        </w:rPr>
+        <w:t>Instrument</w:t>
+      </w:r>
+      <w:r>
+        <w:rPr>
+          <w:rFonts w:hint="default" w:ascii="Georgia" w:hAnsi="Georgia" w:eastAsia="Georgia" w:cs="Georgia"/>
+          <w:b w:val="0"/>
+          <w:i w:val="0"/>
+          <w:caps w:val="0"/>
+          <w:color w:val="000000"/>
+          <w:spacing w:val="0"/>
+          <w:sz w:val="27"/>
+          <w:szCs w:val="27"/>
+        </w:rPr>
+        <w:t> should have its version of </w:t>
+      </w:r>
+      <w:r>
+        <w:rPr>
+          <w:rFonts w:hint="default" w:ascii="Georgia" w:hAnsi="Georgia" w:eastAsia="Georgia" w:cs="Georgia"/>
+          <w:b/>
+          <w:i w:val="0"/>
+          <w:caps w:val="0"/>
+          <w:color w:val="000000"/>
+          <w:spacing w:val="0"/>
+          <w:sz w:val="27"/>
+          <w:szCs w:val="27"/>
+        </w:rPr>
+        <w:t>play( )</w:t>
+      </w:r>
+      <w:r>
+        <w:rPr>
+          <w:rFonts w:hint="default" w:ascii="Georgia" w:hAnsi="Georgia" w:eastAsia="Georgia" w:cs="Georgia"/>
+          <w:b w:val="0"/>
+          <w:i w:val="0"/>
+          <w:caps w:val="0"/>
+          <w:color w:val="000000"/>
+          <w:spacing w:val="0"/>
+          <w:sz w:val="27"/>
+          <w:szCs w:val="27"/>
+        </w:rPr>
+        <w:t> used, regardless of the situation.</w:t>
+      </w:r>
+    </w:p>
+    <w:p>
+      <w:pPr>
+        <w:pStyle w:val="5"/>
+        <w:keepNext w:val="0"/>
+        <w:keepLines w:val="0"/>
+        <w:widowControl/>
+        <w:suppressLineNumbers w:val="0"/>
+        <w:jc w:val="both"/>
+      </w:pPr>
+      <w:r>
+        <w:rPr>
+          <w:rFonts w:hint="default" w:ascii="Georgia" w:hAnsi="Georgia" w:eastAsia="Georgia" w:cs="Georgia"/>
+          <w:b w:val="0"/>
+          <w:i w:val="0"/>
+          <w:caps w:val="0"/>
+          <w:color w:val="000000"/>
+          <w:spacing w:val="0"/>
+          <w:sz w:val="27"/>
+          <w:szCs w:val="27"/>
+        </w:rPr>
+        <w:t>The behavior of </w:t>
+      </w:r>
+      <w:r>
+        <w:rPr>
+          <w:rFonts w:hint="default" w:ascii="Georgia" w:hAnsi="Georgia" w:eastAsia="Georgia" w:cs="Georgia"/>
+          <w:b/>
+          <w:i w:val="0"/>
+          <w:caps w:val="0"/>
+          <w:color w:val="000000"/>
+          <w:spacing w:val="0"/>
+          <w:sz w:val="27"/>
+          <w:szCs w:val="27"/>
+        </w:rPr>
+        <w:t>Instrument2.cpp</w:t>
+      </w:r>
+      <w:r>
+        <w:rPr>
+          <w:rFonts w:hint="default" w:ascii="Georgia" w:hAnsi="Georgia" w:eastAsia="Georgia" w:cs="Georgia"/>
+          <w:b w:val="0"/>
+          <w:i w:val="0"/>
+          <w:caps w:val="0"/>
+          <w:color w:val="000000"/>
+          <w:spacing w:val="0"/>
+          <w:sz w:val="27"/>
+          <w:szCs w:val="27"/>
+        </w:rPr>
+        <w:t> is not surprising, given C’s approach to functions. To understand the issues, you need to be aware of the concept of </w:t>
+      </w:r>
+      <w:r>
+        <w:rPr>
+          <w:rFonts w:hint="default" w:ascii="Georgia" w:hAnsi="Georgia" w:eastAsia="Georgia" w:cs="Georgia"/>
+          <w:b w:val="0"/>
+          <w:i/>
+          <w:caps w:val="0"/>
+          <w:color w:val="000000"/>
+          <w:spacing w:val="0"/>
+          <w:sz w:val="27"/>
+          <w:szCs w:val="27"/>
+        </w:rPr>
+        <w:t>binding</w:t>
+      </w:r>
+      <w:r>
+        <w:rPr>
+          <w:rFonts w:hint="default" w:ascii="Georgia" w:hAnsi="Georgia" w:eastAsia="Georgia" w:cs="Georgia"/>
+          <w:b w:val="0"/>
+          <w:i w:val="0"/>
+          <w:caps w:val="0"/>
+          <w:color w:val="000000"/>
+          <w:spacing w:val="0"/>
+          <w:sz w:val="27"/>
+          <w:szCs w:val="27"/>
+        </w:rPr>
+        <w:t>.</w:t>
+      </w:r>
+      <w:bookmarkStart w:id="6" w:name="_Toc312374042"/>
+      <w:bookmarkEnd w:id="6"/>
+      <w:bookmarkStart w:id="7" w:name="_Toc472655019"/>
+      <w:bookmarkEnd w:id="7"/>
     </w:p>
     <w:p>
       <w:pPr>
         <w:pStyle w:val="3"/>
+        <w:keepNext w:val="0"/>
+        <w:keepLines w:val="0"/>
+        <w:widowControl/>
+        <w:suppressLineNumbers w:val="0"/>
+        <w:jc w:val="both"/>
+        <w:rPr>
+          <w:i w:val="0"/>
+          <w:caps w:val="0"/>
+          <w:color w:val="C00000"/>
+          <w:spacing w:val="0"/>
+        </w:rPr>
+      </w:pPr>
+      <w:bookmarkStart w:id="8" w:name="Heading437"/>
+      <w:bookmarkEnd w:id="8"/>
+      <w:r>
+        <w:rPr>
+          <w:i w:val="0"/>
+          <w:caps w:val="0"/>
+          <w:color w:val="C00000"/>
+          <w:spacing w:val="0"/>
+        </w:rPr>
+        <w:t>Function call binding</w:t>
+      </w:r>
+      <w:r>
+        <w:rPr>
+          <w:i w:val="0"/>
+          <w:caps w:val="0"/>
+          <w:color w:val="C00000"/>
+          <w:spacing w:val="0"/>
+        </w:rPr>
+        <w:t>:</w:t>
+      </w:r>
+    </w:p>
+    <w:p>
+      <w:pPr>
+        <w:pStyle w:val="5"/>
+        <w:keepNext w:val="0"/>
+        <w:keepLines w:val="0"/>
+        <w:widowControl/>
+        <w:suppressLineNumbers w:val="0"/>
+        <w:jc w:val="left"/>
+      </w:pPr>
+      <w:r>
+        <w:rPr>
+          <w:rFonts w:ascii="Georgia" w:hAnsi="Georgia" w:eastAsia="Georgia" w:cs="Georgia"/>
+          <w:b w:val="0"/>
+          <w:i w:val="0"/>
+          <w:caps w:val="0"/>
+          <w:color w:val="000000"/>
+          <w:spacing w:val="0"/>
+          <w:sz w:val="27"/>
+          <w:szCs w:val="27"/>
+        </w:rPr>
+        <w:t>Connecting a function call to a function body is called</w:t>
+      </w:r>
+      <w:r>
+        <w:rPr>
+          <w:rFonts w:hint="default" w:ascii="Georgia" w:hAnsi="Georgia" w:eastAsia="Georgia" w:cs="Georgia"/>
+          <w:b w:val="0"/>
+          <w:i w:val="0"/>
+          <w:caps w:val="0"/>
+          <w:color w:val="000000"/>
+          <w:spacing w:val="0"/>
+          <w:sz w:val="27"/>
+          <w:szCs w:val="27"/>
+        </w:rPr>
+        <w:t> </w:t>
+      </w:r>
+      <w:r>
+        <w:rPr>
+          <w:rFonts w:hint="default" w:ascii="Georgia" w:hAnsi="Georgia" w:eastAsia="Georgia" w:cs="Georgia"/>
+          <w:b w:val="0"/>
+          <w:i/>
+          <w:caps w:val="0"/>
+          <w:color w:val="000000"/>
+          <w:spacing w:val="0"/>
+          <w:sz w:val="27"/>
+          <w:szCs w:val="27"/>
+        </w:rPr>
+        <w:t>binding</w:t>
+      </w:r>
+      <w:r>
+        <w:rPr>
+          <w:rFonts w:hint="default" w:ascii="Georgia" w:hAnsi="Georgia" w:eastAsia="Georgia" w:cs="Georgia"/>
+          <w:b w:val="0"/>
+          <w:i w:val="0"/>
+          <w:caps w:val="0"/>
+          <w:color w:val="000000"/>
+          <w:spacing w:val="0"/>
+          <w:sz w:val="27"/>
+          <w:szCs w:val="27"/>
+        </w:rPr>
+        <w:t>. When binding is performed before the program is run (by the compiler and linker), it’s called </w:t>
+      </w:r>
+      <w:r>
+        <w:rPr>
+          <w:rFonts w:hint="default" w:ascii="Georgia" w:hAnsi="Georgia" w:eastAsia="Georgia" w:cs="Georgia"/>
+          <w:b w:val="0"/>
+          <w:i/>
+          <w:caps w:val="0"/>
+          <w:color w:val="000000"/>
+          <w:spacing w:val="0"/>
+          <w:sz w:val="27"/>
+          <w:szCs w:val="27"/>
+        </w:rPr>
+        <w:t>early binding</w:t>
+      </w:r>
+      <w:bookmarkStart w:id="9" w:name="Index2409"/>
+      <w:bookmarkEnd w:id="9"/>
+      <w:r>
+        <w:rPr>
+          <w:rFonts w:hint="default" w:ascii="Georgia" w:hAnsi="Georgia" w:eastAsia="Georgia" w:cs="Georgia"/>
+          <w:b w:val="0"/>
+          <w:i w:val="0"/>
+          <w:caps w:val="0"/>
+          <w:color w:val="000000"/>
+          <w:spacing w:val="0"/>
+          <w:sz w:val="27"/>
+          <w:szCs w:val="27"/>
+        </w:rPr>
+        <w:t>. You may not have heard the term before because it’s never been an option with procedural languages: C compilers have only one kind of function call, and that’s early binding.</w:t>
+      </w:r>
+    </w:p>
+    <w:p>
+      <w:pPr>
+        <w:pStyle w:val="5"/>
+        <w:keepNext w:val="0"/>
+        <w:keepLines w:val="0"/>
+        <w:widowControl/>
+        <w:suppressLineNumbers w:val="0"/>
+        <w:jc w:val="left"/>
+      </w:pPr>
+      <w:r>
+        <w:rPr>
+          <w:rFonts w:hint="default" w:ascii="Georgia" w:hAnsi="Georgia" w:eastAsia="Georgia" w:cs="Georgia"/>
+          <w:b w:val="0"/>
+          <w:i w:val="0"/>
+          <w:caps w:val="0"/>
+          <w:color w:val="000000"/>
+          <w:spacing w:val="0"/>
+          <w:sz w:val="27"/>
+          <w:szCs w:val="27"/>
+        </w:rPr>
+        <w:t>The problem in the program above is caused by early binding because the compiler cannot know the correct function to call when it has only an </w:t>
+      </w:r>
+      <w:r>
+        <w:rPr>
+          <w:rFonts w:hint="default" w:ascii="Georgia" w:hAnsi="Georgia" w:eastAsia="Georgia" w:cs="Georgia"/>
+          <w:b/>
+          <w:i w:val="0"/>
+          <w:caps w:val="0"/>
+          <w:color w:val="000000"/>
+          <w:spacing w:val="0"/>
+          <w:sz w:val="27"/>
+          <w:szCs w:val="27"/>
+        </w:rPr>
+        <w:t>Instrument</w:t>
+      </w:r>
+      <w:r>
+        <w:rPr>
+          <w:rFonts w:hint="default" w:ascii="Georgia" w:hAnsi="Georgia" w:eastAsia="Georgia" w:cs="Georgia"/>
+          <w:b w:val="0"/>
+          <w:i w:val="0"/>
+          <w:caps w:val="0"/>
+          <w:color w:val="000000"/>
+          <w:spacing w:val="0"/>
+          <w:sz w:val="27"/>
+          <w:szCs w:val="27"/>
+        </w:rPr>
+        <w:t> address.</w:t>
+      </w:r>
+    </w:p>
+    <w:p>
+      <w:pPr>
+        <w:pStyle w:val="5"/>
+        <w:keepNext w:val="0"/>
+        <w:keepLines w:val="0"/>
+        <w:widowControl/>
+        <w:suppressLineNumbers w:val="0"/>
+        <w:jc w:val="left"/>
+        <w:rPr>
+          <w:rFonts w:hint="default" w:ascii="Georgia" w:hAnsi="Georgia" w:eastAsia="Georgia" w:cs="Georgia"/>
+          <w:b w:val="0"/>
+          <w:i w:val="0"/>
+          <w:caps w:val="0"/>
+          <w:color w:val="000000"/>
+          <w:spacing w:val="0"/>
+          <w:sz w:val="27"/>
+          <w:szCs w:val="27"/>
+        </w:rPr>
+      </w:pPr>
+      <w:r>
+        <w:rPr>
+          <w:rFonts w:hint="default" w:ascii="Georgia" w:hAnsi="Georgia" w:eastAsia="Georgia" w:cs="Georgia"/>
+          <w:b w:val="0"/>
+          <w:i w:val="0"/>
+          <w:caps w:val="0"/>
+          <w:color w:val="000000"/>
+          <w:spacing w:val="0"/>
+          <w:sz w:val="27"/>
+          <w:szCs w:val="27"/>
+        </w:rPr>
+        <w:t>The solution is called </w:t>
+      </w:r>
+      <w:r>
+        <w:rPr>
+          <w:rFonts w:hint="default" w:ascii="Georgia" w:hAnsi="Georgia" w:eastAsia="Georgia" w:cs="Georgia"/>
+          <w:b w:val="0"/>
+          <w:i/>
+          <w:caps w:val="0"/>
+          <w:color w:val="000000"/>
+          <w:spacing w:val="0"/>
+          <w:sz w:val="27"/>
+          <w:szCs w:val="27"/>
+        </w:rPr>
+        <w:t>late binding</w:t>
+      </w:r>
+      <w:bookmarkStart w:id="10" w:name="Index2410"/>
+      <w:bookmarkEnd w:id="10"/>
+      <w:bookmarkStart w:id="11" w:name="Index2411"/>
+      <w:bookmarkEnd w:id="11"/>
+      <w:r>
+        <w:rPr>
+          <w:rFonts w:hint="default" w:ascii="Georgia" w:hAnsi="Georgia" w:eastAsia="Georgia" w:cs="Georgia"/>
+          <w:b w:val="0"/>
+          <w:i w:val="0"/>
+          <w:caps w:val="0"/>
+          <w:color w:val="000000"/>
+          <w:spacing w:val="0"/>
+          <w:sz w:val="27"/>
+          <w:szCs w:val="27"/>
+        </w:rPr>
+        <w:t>, which means the binding occurs at runtime, based on the type of the object. Late binding is also called </w:t>
+      </w:r>
+      <w:r>
+        <w:rPr>
+          <w:rFonts w:hint="default" w:ascii="Georgia" w:hAnsi="Georgia" w:eastAsia="Georgia" w:cs="Georgia"/>
+          <w:b w:val="0"/>
+          <w:i/>
+          <w:caps w:val="0"/>
+          <w:color w:val="000000"/>
+          <w:spacing w:val="0"/>
+          <w:sz w:val="27"/>
+          <w:szCs w:val="27"/>
+        </w:rPr>
+        <w:t>dynamic binding</w:t>
+      </w:r>
+      <w:bookmarkStart w:id="12" w:name="Index2412"/>
+      <w:bookmarkEnd w:id="12"/>
+      <w:bookmarkStart w:id="13" w:name="Index2413"/>
+      <w:bookmarkEnd w:id="13"/>
+      <w:r>
+        <w:rPr>
+          <w:rFonts w:hint="default" w:ascii="Georgia" w:hAnsi="Georgia" w:eastAsia="Georgia" w:cs="Georgia"/>
+          <w:b w:val="0"/>
+          <w:i w:val="0"/>
+          <w:caps w:val="0"/>
+          <w:color w:val="000000"/>
+          <w:spacing w:val="0"/>
+          <w:sz w:val="27"/>
+          <w:szCs w:val="27"/>
+        </w:rPr>
+        <w:t> or </w:t>
+      </w:r>
+      <w:r>
+        <w:rPr>
+          <w:rFonts w:hint="default" w:ascii="Georgia" w:hAnsi="Georgia" w:eastAsia="Georgia" w:cs="Georgia"/>
+          <w:b w:val="0"/>
+          <w:i/>
+          <w:caps w:val="0"/>
+          <w:color w:val="000000"/>
+          <w:spacing w:val="0"/>
+          <w:sz w:val="27"/>
+          <w:szCs w:val="27"/>
+        </w:rPr>
+        <w:t>runtime binding</w:t>
+      </w:r>
+      <w:bookmarkStart w:id="14" w:name="Index2414"/>
+      <w:bookmarkEnd w:id="14"/>
+      <w:bookmarkStart w:id="15" w:name="Index2415"/>
+      <w:bookmarkEnd w:id="15"/>
+      <w:r>
+        <w:rPr>
+          <w:rFonts w:hint="default" w:ascii="Georgia" w:hAnsi="Georgia" w:eastAsia="Georgia" w:cs="Georgia"/>
+          <w:b w:val="0"/>
+          <w:i w:val="0"/>
+          <w:caps w:val="0"/>
+          <w:color w:val="000000"/>
+          <w:spacing w:val="0"/>
+          <w:sz w:val="27"/>
+          <w:szCs w:val="27"/>
+        </w:rPr>
+        <w:t>. When a language implements late binding, there must be some mechanism to determine the type of the object at runtime and call the appropriate member function. In the case of a compiled language, the compiler still doesn’t know the actual object type, but it inserts code that finds out and calls the correct function body. The late-binding mechanism varies from language to language, but you can imagine that some sort of type information must be installed in the objects. You’ll see how this works later.</w:t>
+      </w:r>
+      <w:bookmarkStart w:id="16" w:name="_Toc305593265"/>
+      <w:bookmarkEnd w:id="16"/>
+      <w:bookmarkStart w:id="17" w:name="_Toc305628737"/>
+      <w:bookmarkEnd w:id="17"/>
+      <w:bookmarkStart w:id="18" w:name="_Toc312374043"/>
+      <w:bookmarkEnd w:id="18"/>
+      <w:bookmarkStart w:id="19" w:name="_Toc472655020"/>
+      <w:bookmarkEnd w:id="19"/>
+    </w:p>
+    <w:p>
+      <w:pPr>
+        <w:pStyle w:val="2"/>
         <w:keepNext w:val="0"/>
         <w:keepLines w:val="0"/>
         <w:widowControl/>
         <w:suppressLineNumbers w:val="0"/>
         <w:shd w:val="clear" w:fill="FFFFFF"/>
         <w:ind w:left="0" w:firstLine="0"/>
+        <w:jc w:val="left"/>
+        <w:rPr>
+          <w:rFonts w:ascii="Verdana" w:hAnsi="Verdana" w:cs="Verdana"/>
+          <w:i w:val="0"/>
+          <w:caps w:val="0"/>
+          <w:color w:val="C00000"/>
+          <w:spacing w:val="0"/>
+        </w:rPr>
+      </w:pPr>
+      <w:bookmarkStart w:id="25" w:name="_GoBack"/>
+      <w:r>
+        <w:rPr>
+          <w:rFonts w:hint="default" w:ascii="Verdana" w:hAnsi="Verdana" w:cs="Verdana"/>
+          <w:i w:val="0"/>
+          <w:caps w:val="0"/>
+          <w:color w:val="C00000"/>
+          <w:spacing w:val="0"/>
+          <w:shd w:val="clear" w:fill="FFFFFF"/>
+        </w:rPr>
+        <w:t>virtual functions</w:t>
+      </w:r>
+    </w:p>
+    <w:bookmarkEnd w:id="25"/>
+    <w:p>
+      <w:pPr>
+        <w:pStyle w:val="5"/>
+        <w:keepNext w:val="0"/>
+        <w:keepLines w:val="0"/>
+        <w:widowControl/>
+        <w:suppressLineNumbers w:val="0"/>
+        <w:jc w:val="left"/>
+      </w:pPr>
+      <w:r>
+        <w:rPr>
+          <w:rFonts w:ascii="Georgia" w:hAnsi="Georgia" w:eastAsia="Georgia" w:cs="Georgia"/>
+          <w:b w:val="0"/>
+          <w:i w:val="0"/>
+          <w:caps w:val="0"/>
+          <w:color w:val="000000"/>
+          <w:spacing w:val="0"/>
+          <w:sz w:val="27"/>
+          <w:szCs w:val="27"/>
+        </w:rPr>
+        <w:t>To create a member function as</w:t>
+      </w:r>
+      <w:r>
+        <w:rPr>
+          <w:rFonts w:hint="default" w:ascii="Georgia" w:hAnsi="Georgia" w:eastAsia="Georgia" w:cs="Georgia"/>
+          <w:b w:val="0"/>
+          <w:i w:val="0"/>
+          <w:caps w:val="0"/>
+          <w:color w:val="000000"/>
+          <w:spacing w:val="0"/>
+          <w:sz w:val="27"/>
+          <w:szCs w:val="27"/>
+        </w:rPr>
+        <w:t> </w:t>
+      </w:r>
+      <w:r>
+        <w:rPr>
+          <w:rFonts w:hint="default" w:ascii="Georgia" w:hAnsi="Georgia" w:eastAsia="Georgia" w:cs="Georgia"/>
+          <w:b/>
+          <w:i w:val="0"/>
+          <w:caps w:val="0"/>
+          <w:color w:val="000000"/>
+          <w:spacing w:val="0"/>
+          <w:sz w:val="27"/>
+          <w:szCs w:val="27"/>
+        </w:rPr>
+        <w:t>virtual</w:t>
+      </w:r>
+      <w:r>
+        <w:rPr>
+          <w:rFonts w:hint="default" w:ascii="Georgia" w:hAnsi="Georgia" w:eastAsia="Georgia" w:cs="Georgia"/>
+          <w:b w:val="0"/>
+          <w:i w:val="0"/>
+          <w:caps w:val="0"/>
+          <w:color w:val="000000"/>
+          <w:spacing w:val="0"/>
+          <w:sz w:val="27"/>
+          <w:szCs w:val="27"/>
+        </w:rPr>
+        <w:t>, you simply precede the declaration </w:t>
+      </w:r>
+      <w:bookmarkStart w:id="20" w:name="Index2418"/>
+      <w:bookmarkEnd w:id="20"/>
+      <w:r>
+        <w:rPr>
+          <w:rFonts w:hint="default" w:ascii="Georgia" w:hAnsi="Georgia" w:eastAsia="Georgia" w:cs="Georgia"/>
+          <w:b w:val="0"/>
+          <w:i w:val="0"/>
+          <w:caps w:val="0"/>
+          <w:color w:val="000000"/>
+          <w:spacing w:val="0"/>
+          <w:sz w:val="27"/>
+          <w:szCs w:val="27"/>
+        </w:rPr>
+        <w:t>of the function with the keyword </w:t>
+      </w:r>
+      <w:r>
+        <w:rPr>
+          <w:rFonts w:hint="default" w:ascii="Georgia" w:hAnsi="Georgia" w:eastAsia="Georgia" w:cs="Georgia"/>
+          <w:b/>
+          <w:i w:val="0"/>
+          <w:caps w:val="0"/>
+          <w:color w:val="000000"/>
+          <w:spacing w:val="0"/>
+          <w:sz w:val="27"/>
+          <w:szCs w:val="27"/>
+        </w:rPr>
+        <w:t>virtual</w:t>
+      </w:r>
+      <w:r>
+        <w:rPr>
+          <w:rFonts w:hint="default" w:ascii="Georgia" w:hAnsi="Georgia" w:eastAsia="Georgia" w:cs="Georgia"/>
+          <w:b w:val="0"/>
+          <w:i w:val="0"/>
+          <w:caps w:val="0"/>
+          <w:color w:val="000000"/>
+          <w:spacing w:val="0"/>
+          <w:sz w:val="27"/>
+          <w:szCs w:val="27"/>
+        </w:rPr>
+        <w:t>. Only the declaration needs the </w:t>
+      </w:r>
+      <w:r>
+        <w:rPr>
+          <w:rFonts w:hint="default" w:ascii="Georgia" w:hAnsi="Georgia" w:eastAsia="Georgia" w:cs="Georgia"/>
+          <w:b/>
+          <w:i w:val="0"/>
+          <w:caps w:val="0"/>
+          <w:color w:val="000000"/>
+          <w:spacing w:val="0"/>
+          <w:sz w:val="27"/>
+          <w:szCs w:val="27"/>
+        </w:rPr>
+        <w:t>virtual</w:t>
+      </w:r>
+      <w:r>
+        <w:rPr>
+          <w:rFonts w:hint="default" w:ascii="Georgia" w:hAnsi="Georgia" w:eastAsia="Georgia" w:cs="Georgia"/>
+          <w:b w:val="0"/>
+          <w:i w:val="0"/>
+          <w:caps w:val="0"/>
+          <w:color w:val="000000"/>
+          <w:spacing w:val="0"/>
+          <w:sz w:val="27"/>
+          <w:szCs w:val="27"/>
+        </w:rPr>
+        <w:t> keyword, not the definition. If a function is declared as</w:t>
+      </w:r>
+      <w:r>
+        <w:rPr>
+          <w:rFonts w:hint="default" w:ascii="Georgia" w:hAnsi="Georgia" w:eastAsia="Georgia" w:cs="Georgia"/>
+          <w:b/>
+          <w:i w:val="0"/>
+          <w:caps w:val="0"/>
+          <w:color w:val="000000"/>
+          <w:spacing w:val="0"/>
+          <w:sz w:val="27"/>
+          <w:szCs w:val="27"/>
+        </w:rPr>
+        <w:t>virtual</w:t>
+      </w:r>
+      <w:r>
+        <w:rPr>
+          <w:rFonts w:hint="default" w:ascii="Georgia" w:hAnsi="Georgia" w:eastAsia="Georgia" w:cs="Georgia"/>
+          <w:b w:val="0"/>
+          <w:i w:val="0"/>
+          <w:caps w:val="0"/>
+          <w:color w:val="000000"/>
+          <w:spacing w:val="0"/>
+          <w:sz w:val="27"/>
+          <w:szCs w:val="27"/>
+        </w:rPr>
+        <w:t> in the base class, it is </w:t>
+      </w:r>
+      <w:r>
+        <w:rPr>
+          <w:rFonts w:hint="default" w:ascii="Georgia" w:hAnsi="Georgia" w:eastAsia="Georgia" w:cs="Georgia"/>
+          <w:b/>
+          <w:i w:val="0"/>
+          <w:caps w:val="0"/>
+          <w:color w:val="000000"/>
+          <w:spacing w:val="0"/>
+          <w:sz w:val="27"/>
+          <w:szCs w:val="27"/>
+        </w:rPr>
+        <w:t>virtual</w:t>
+      </w:r>
+      <w:r>
+        <w:rPr>
+          <w:rFonts w:hint="default" w:ascii="Georgia" w:hAnsi="Georgia" w:eastAsia="Georgia" w:cs="Georgia"/>
+          <w:b w:val="0"/>
+          <w:i w:val="0"/>
+          <w:caps w:val="0"/>
+          <w:color w:val="000000"/>
+          <w:spacing w:val="0"/>
+          <w:sz w:val="27"/>
+          <w:szCs w:val="27"/>
+        </w:rPr>
+        <w:t> in all the derived classes. The redefinition of a </w:t>
+      </w:r>
+      <w:r>
+        <w:rPr>
+          <w:rFonts w:hint="default" w:ascii="Georgia" w:hAnsi="Georgia" w:eastAsia="Georgia" w:cs="Georgia"/>
+          <w:b/>
+          <w:i w:val="0"/>
+          <w:caps w:val="0"/>
+          <w:color w:val="000000"/>
+          <w:spacing w:val="0"/>
+          <w:sz w:val="27"/>
+          <w:szCs w:val="27"/>
+        </w:rPr>
+        <w:t>virtual </w:t>
+      </w:r>
+      <w:r>
+        <w:rPr>
+          <w:rFonts w:hint="default" w:ascii="Georgia" w:hAnsi="Georgia" w:eastAsia="Georgia" w:cs="Georgia"/>
+          <w:b w:val="0"/>
+          <w:i w:val="0"/>
+          <w:caps w:val="0"/>
+          <w:color w:val="000000"/>
+          <w:spacing w:val="0"/>
+          <w:sz w:val="27"/>
+          <w:szCs w:val="27"/>
+        </w:rPr>
+        <w:t>function in a derived class is usually called </w:t>
+      </w:r>
+      <w:r>
+        <w:rPr>
+          <w:rFonts w:hint="default" w:ascii="Georgia" w:hAnsi="Georgia" w:eastAsia="Georgia" w:cs="Georgia"/>
+          <w:b w:val="0"/>
+          <w:i/>
+          <w:caps w:val="0"/>
+          <w:color w:val="C00000"/>
+          <w:spacing w:val="0"/>
+          <w:sz w:val="27"/>
+          <w:szCs w:val="27"/>
+        </w:rPr>
+        <w:t>overriding</w:t>
+      </w:r>
+      <w:bookmarkStart w:id="21" w:name="Index2419"/>
+      <w:bookmarkEnd w:id="21"/>
+      <w:bookmarkStart w:id="22" w:name="Index2420"/>
+      <w:bookmarkEnd w:id="22"/>
+      <w:bookmarkStart w:id="23" w:name="Index2421"/>
+      <w:bookmarkEnd w:id="23"/>
+      <w:r>
+        <w:rPr>
+          <w:rFonts w:hint="default" w:ascii="Georgia" w:hAnsi="Georgia" w:eastAsia="Georgia" w:cs="Georgia"/>
+          <w:b w:val="0"/>
+          <w:i/>
+          <w:caps w:val="0"/>
+          <w:color w:val="000000"/>
+          <w:spacing w:val="0"/>
+          <w:sz w:val="27"/>
+          <w:szCs w:val="27"/>
+        </w:rPr>
+        <w:t>.</w:t>
+      </w:r>
+    </w:p>
+    <w:p>
+      <w:pPr>
+        <w:keepNext w:val="0"/>
+        <w:keepLines w:val="0"/>
+        <w:widowControl/>
+        <w:suppressLineNumbers w:val="0"/>
+        <w:ind w:left="0" w:firstLine="0"/>
+        <w:jc w:val="left"/>
+        <w:rPr>
+          <w:rFonts w:hint="default" w:ascii="Times New Roman" w:hAnsi="Times New Roman" w:cs="Times New Roman"/>
+          <w:b w:val="0"/>
+          <w:i w:val="0"/>
+          <w:caps w:val="0"/>
+          <w:color w:val="000000"/>
+          <w:spacing w:val="0"/>
+          <w:sz w:val="27"/>
+          <w:szCs w:val="27"/>
+        </w:rPr>
+      </w:pPr>
+    </w:p>
+    <w:p>
+      <w:pPr>
+        <w:pStyle w:val="5"/>
+        <w:keepNext w:val="0"/>
+        <w:keepLines w:val="0"/>
+        <w:widowControl/>
+        <w:suppressLineNumbers w:val="0"/>
+        <w:jc w:val="left"/>
+        <w:rPr>
+          <w:rFonts w:hint="default" w:ascii="Georgia" w:hAnsi="Georgia" w:eastAsia="Georgia" w:cs="Georgia"/>
+          <w:b w:val="0"/>
+          <w:i w:val="0"/>
+          <w:caps w:val="0"/>
+          <w:color w:val="000000"/>
+          <w:spacing w:val="0"/>
+          <w:sz w:val="27"/>
+          <w:szCs w:val="27"/>
+        </w:rPr>
+      </w:pPr>
+    </w:p>
+    <w:p>
+      <w:pPr>
+        <w:pStyle w:val="5"/>
+        <w:keepNext w:val="0"/>
+        <w:keepLines w:val="0"/>
+        <w:widowControl/>
+        <w:suppressLineNumbers w:val="0"/>
+        <w:jc w:val="left"/>
+        <w:rPr>
+          <w:rFonts w:hint="default" w:ascii="Georgia" w:hAnsi="Georgia" w:eastAsia="Georgia" w:cs="Georgia"/>
+          <w:b w:val="0"/>
+          <w:i w:val="0"/>
+          <w:caps w:val="0"/>
+          <w:color w:val="000000"/>
+          <w:spacing w:val="0"/>
+          <w:sz w:val="27"/>
+          <w:szCs w:val="27"/>
+        </w:rPr>
+      </w:pPr>
+      <w:r>
+        <w:rPr>
+          <w:rFonts w:hint="default" w:ascii="Georgia" w:hAnsi="Georgia" w:eastAsia="Georgia" w:cs="Georgia"/>
+          <w:b w:val="0"/>
+          <w:i w:val="0"/>
+          <w:caps w:val="0"/>
+          <w:color w:val="000000"/>
+          <w:spacing w:val="0"/>
+          <w:sz w:val="27"/>
+          <w:szCs w:val="27"/>
+        </w:rPr>
+        <w:br w:type="page"/>
+      </w:r>
+    </w:p>
+    <w:p>
+      <w:pPr>
+        <w:pStyle w:val="5"/>
+        <w:keepNext w:val="0"/>
+        <w:keepLines w:val="0"/>
+        <w:widowControl/>
+        <w:suppressLineNumbers w:val="0"/>
+        <w:jc w:val="left"/>
+        <w:rPr>
+          <w:rFonts w:hint="default" w:ascii="Georgia" w:hAnsi="Georgia" w:eastAsia="Georgia" w:cs="Georgia"/>
+          <w:b w:val="0"/>
+          <w:i w:val="0"/>
+          <w:caps w:val="0"/>
+          <w:color w:val="000000"/>
+          <w:spacing w:val="0"/>
+          <w:sz w:val="27"/>
+          <w:szCs w:val="27"/>
+        </w:rPr>
+      </w:pPr>
+    </w:p>
+    <w:p>
+      <w:pPr>
+        <w:keepNext w:val="0"/>
+        <w:keepLines w:val="0"/>
+        <w:widowControl/>
+        <w:suppressLineNumbers w:val="0"/>
+        <w:jc w:val="left"/>
+      </w:pPr>
+      <w:bookmarkStart w:id="24" w:name="Heading438"/>
+      <w:bookmarkEnd w:id="24"/>
+    </w:p>
+    <w:p/>
+    <w:p>
+      <w:pPr>
+        <w:pStyle w:val="5"/>
+        <w:keepNext w:val="0"/>
+        <w:keepLines w:val="0"/>
+        <w:widowControl/>
+        <w:suppressLineNumbers w:val="0"/>
+        <w:jc w:val="both"/>
+        <w:rPr>
+          <w:rFonts w:hint="default" w:ascii="Georgia" w:hAnsi="Georgia" w:eastAsia="Georgia" w:cs="Georgia"/>
+          <w:b w:val="0"/>
+          <w:i w:val="0"/>
+          <w:caps w:val="0"/>
+          <w:color w:val="000000"/>
+          <w:spacing w:val="0"/>
+          <w:sz w:val="27"/>
+          <w:szCs w:val="27"/>
+        </w:rPr>
+      </w:pPr>
+    </w:p>
+    <w:p>
+      <w:pPr>
+        <w:pStyle w:val="5"/>
+        <w:keepNext w:val="0"/>
+        <w:keepLines w:val="0"/>
+        <w:widowControl/>
+        <w:suppressLineNumbers w:val="0"/>
+        <w:ind w:firstLine="420" w:firstLineChars="0"/>
+        <w:jc w:val="both"/>
+        <w:rPr>
+          <w:rFonts w:hint="default" w:ascii="Georgia" w:hAnsi="Georgia" w:eastAsia="Georgia" w:cs="Georgia"/>
+          <w:b w:val="0"/>
+          <w:i w:val="0"/>
+          <w:caps w:val="0"/>
+          <w:color w:val="000000"/>
+          <w:spacing w:val="0"/>
+          <w:sz w:val="27"/>
+          <w:szCs w:val="27"/>
+        </w:rPr>
+      </w:pPr>
+    </w:p>
+    <w:p>
+      <w:pPr>
+        <w:keepNext w:val="0"/>
+        <w:keepLines w:val="0"/>
+        <w:widowControl/>
+        <w:suppressLineNumbers w:val="0"/>
+        <w:ind w:left="0" w:firstLine="0"/>
+        <w:jc w:val="left"/>
+        <w:rPr>
+          <w:rFonts w:hint="default" w:ascii="Times New Roman" w:hAnsi="Times New Roman" w:cs="Times New Roman"/>
+          <w:b w:val="0"/>
+          <w:i w:val="0"/>
+          <w:caps w:val="0"/>
+          <w:color w:val="000000"/>
+          <w:spacing w:val="0"/>
+          <w:sz w:val="27"/>
+          <w:szCs w:val="27"/>
+        </w:rPr>
+      </w:pPr>
+    </w:p>
+    <w:p>
+      <w:pPr>
+        <w:keepNext w:val="0"/>
+        <w:keepLines w:val="0"/>
+        <w:widowControl/>
+        <w:suppressLineNumbers w:val="0"/>
+        <w:ind w:left="0" w:firstLine="0"/>
+        <w:jc w:val="left"/>
+        <w:rPr>
+          <w:rFonts w:hint="default" w:ascii="Times New Roman" w:hAnsi="Times New Roman" w:cs="Times New Roman"/>
+          <w:b w:val="0"/>
+          <w:i w:val="0"/>
+          <w:caps w:val="0"/>
+          <w:color w:val="000000"/>
+          <w:spacing w:val="0"/>
+          <w:sz w:val="27"/>
+          <w:szCs w:val="27"/>
+        </w:rPr>
+      </w:pPr>
+    </w:p>
+    <w:p>
+      <w:pPr>
+        <w:pStyle w:val="4"/>
+        <w:keepNext w:val="0"/>
+        <w:keepLines w:val="0"/>
+        <w:widowControl/>
+        <w:suppressLineNumbers w:val="0"/>
+        <w:shd w:val="clear" w:fill="FFFFFF"/>
+        <w:ind w:left="0" w:firstLine="0"/>
         <w:rPr>
           <w:b w:val="0"/>
           <w:i w:val="0"/>
@@ -1331,12 +2964,10 @@
           <w:shd w:val="clear" w:fill="FFFFFF"/>
         </w:rPr>
       </w:pPr>
-      <w:bookmarkStart w:id="0" w:name="_GoBack"/>
-      <w:bookmarkEnd w:id="0"/>
-    </w:p>
-    <w:p>
-      <w:pPr>
-        <w:pStyle w:val="2"/>
+    </w:p>
+    <w:p>
+      <w:pPr>
+        <w:pStyle w:val="3"/>
         <w:keepNext w:val="0"/>
         <w:keepLines w:val="0"/>
         <w:widowControl/>
@@ -1403,7 +3034,7 @@
     <w:lsdException w:qFormat="1" w:unhideWhenUsed="0" w:uiPriority="0" w:semiHidden="0" w:name="Normal"/>
     <w:lsdException w:qFormat="1" w:unhideWhenUsed="0" w:uiPriority="0" w:semiHidden="0" w:name="heading 1"/>
     <w:lsdException w:qFormat="1" w:uiPriority="0" w:name="heading 2"/>
-    <w:lsdException w:qFormat="1" w:uiPriority="0" w:name="heading 3"/>
+    <w:lsdException w:qFormat="1" w:uiPriority="0" w:semiHidden="0" w:name="heading 3"/>
     <w:lsdException w:qFormat="1" w:uiPriority="0" w:name="heading 4"/>
     <w:lsdException w:qFormat="1" w:uiPriority="0" w:name="heading 5"/>
     <w:lsdException w:qFormat="1" w:uiPriority="0" w:name="heading 6"/>
@@ -1666,6 +3297,26 @@
     </w:rPr>
   </w:style>
   <w:style w:type="paragraph" w:styleId="2">
+    <w:name w:val="heading 2"/>
+    <w:next w:val="1"/>
+    <w:unhideWhenUsed/>
+    <w:qFormat/>
+    <w:uiPriority w:val="0"/>
+    <w:pPr>
+      <w:spacing w:before="0" w:beforeAutospacing="1" w:after="0" w:afterAutospacing="1"/>
+      <w:jc w:val="left"/>
+    </w:pPr>
+    <w:rPr>
+      <w:rFonts w:hint="eastAsia" w:ascii="SimSun" w:hAnsi="SimSun" w:eastAsia="SimSun" w:cs="SimSun"/>
+      <w:b/>
+      <w:bCs/>
+      <w:kern w:val="0"/>
+      <w:sz w:val="36"/>
+      <w:szCs w:val="36"/>
+      <w:lang w:val="en-US" w:eastAsia="zh-CN" w:bidi="ar"/>
+    </w:rPr>
+  </w:style>
+  <w:style w:type="paragraph" w:styleId="3">
     <w:name w:val="heading 3"/>
     <w:next w:val="1"/>
     <w:unhideWhenUsed/>
@@ -1685,12 +3336,12 @@
       <w:lang w:val="en-US" w:eastAsia="zh-CN" w:bidi="ar"/>
     </w:rPr>
   </w:style>
-  <w:style w:type="character" w:default="1" w:styleId="4">
+  <w:style w:type="character" w:default="1" w:styleId="6">
     <w:name w:val="Default Paragraph Font"/>
     <w:semiHidden/>
     <w:uiPriority w:val="0"/>
   </w:style>
-  <w:style w:type="table" w:default="1" w:styleId="5">
+  <w:style w:type="table" w:default="1" w:styleId="7">
     <w:name w:val="Normal Table"/>
     <w:semiHidden/>
     <w:uiPriority w:val="0"/>
@@ -1704,7 +3355,7 @@
       </w:tblCellMar>
     </w:tblPr>
   </w:style>
-  <w:style w:type="paragraph" w:styleId="3">
+  <w:style w:type="paragraph" w:styleId="4">
     <w:name w:val="HTML Preformatted"/>
     <w:uiPriority w:val="0"/>
     <w:pPr>
@@ -1736,6 +3387,21 @@
       <w:lang w:val="en-US" w:eastAsia="zh-CN" w:bidi="ar"/>
     </w:rPr>
   </w:style>
+  <w:style w:type="paragraph" w:styleId="5">
+    <w:name w:val="Normal (Web)"/>
+    <w:uiPriority w:val="0"/>
+    <w:pPr>
+      <w:spacing w:before="0" w:beforeAutospacing="1" w:after="0" w:afterAutospacing="1"/>
+      <w:ind w:left="0" w:right="0"/>
+      <w:jc w:val="left"/>
+    </w:pPr>
+    <w:rPr>
+      <w:kern w:val="0"/>
+      <w:sz w:val="24"/>
+      <w:szCs w:val="24"/>
+      <w:lang w:val="en-US" w:eastAsia="zh-CN" w:bidi="ar"/>
+    </w:rPr>
+  </w:style>
 </w:styles>
 </file>
 
@@ -1744,7 +3410,7 @@
   <a:themeElements>
     <a:clrScheme name="Office">
       <a:dk1>
-        <a:sysClr val="windowText" lastClr="000000"/>
+        <a:sysClr val="windowText" lastClr="4C4C4C"/>
       </a:dk1>
       <a:lt1>
         <a:sysClr val="window" lastClr="FFFFFF"/>

</xml_diff>